<commit_message>
moved some things around and began putting pen to paper
</commit_message>
<xml_diff>
--- a/docs/nutnet_phys_ms_v0.0.docx
+++ b/docs/nutnet_phys_ms_v0.0.docx
@@ -15,7 +15,7 @@
           <w:b/>
           <w:bCs/>
         </w:rPr>
-        <w:t xml:space="preserve">Leaf area shows greater positive response to </w:t>
+        <w:t xml:space="preserve">Leaf </w:t>
       </w:r>
       <w:r>
         <w:rPr>
@@ -23,7 +23,7 @@
           <w:b/>
           <w:bCs/>
         </w:rPr>
-        <w:t>nitrogen</w:t>
+        <w:t>quantity</w:t>
       </w:r>
       <w:r>
         <w:rPr>
@@ -31,256 +31,272 @@
           <w:b/>
           <w:bCs/>
         </w:rPr>
-        <w:t xml:space="preserve"> addition than leaf quality</w:t>
-      </w:r>
-    </w:p>
-    <w:p>
-      <w:pPr>
-        <w:spacing w:line="480" w:lineRule="auto"/>
-        <w:rPr>
-          <w:rFonts w:ascii="Times New Roman" w:hAnsi="Times New Roman" w:cs="Times New Roman"/>
-          <w:vertAlign w:val="superscript"/>
-        </w:rPr>
-      </w:pPr>
-      <w:r>
-        <w:rPr>
-          <w:rFonts w:ascii="Times New Roman" w:hAnsi="Times New Roman" w:cs="Times New Roman"/>
-        </w:rPr>
-        <w:t>Elizabeth F. Waring</w:t>
-      </w:r>
-      <w:r>
-        <w:rPr>
-          <w:rFonts w:ascii="Times New Roman" w:hAnsi="Times New Roman" w:cs="Times New Roman"/>
-          <w:vertAlign w:val="superscript"/>
-        </w:rPr>
-        <w:t>1,2</w:t>
-      </w:r>
-      <w:r>
-        <w:rPr>
-          <w:rFonts w:ascii="Times New Roman" w:hAnsi="Times New Roman" w:cs="Times New Roman"/>
-        </w:rPr>
-        <w:t>, Nutrient Network</w:t>
-      </w:r>
-      <w:r>
-        <w:rPr>
-          <w:rFonts w:ascii="Times New Roman" w:hAnsi="Times New Roman" w:cs="Times New Roman"/>
-          <w:vertAlign w:val="superscript"/>
-        </w:rPr>
-        <w:t>3</w:t>
-      </w:r>
-      <w:r>
-        <w:rPr>
-          <w:rFonts w:ascii="Times New Roman" w:hAnsi="Times New Roman" w:cs="Times New Roman"/>
-        </w:rPr>
-        <w:t>, and Nicholas G. Smith</w:t>
-      </w:r>
-      <w:proofErr w:type="gramStart"/>
-      <w:r>
-        <w:rPr>
-          <w:rFonts w:ascii="Times New Roman" w:hAnsi="Times New Roman" w:cs="Times New Roman"/>
-          <w:vertAlign w:val="superscript"/>
-        </w:rPr>
-        <w:t>1,*</w:t>
-      </w:r>
-      <w:proofErr w:type="gramEnd"/>
-    </w:p>
-    <w:p>
-      <w:pPr>
-        <w:spacing w:line="480" w:lineRule="auto"/>
-        <w:rPr>
-          <w:rFonts w:ascii="Times New Roman" w:hAnsi="Times New Roman" w:cs="Times New Roman"/>
-          <w:vertAlign w:val="superscript"/>
-        </w:rPr>
-      </w:pPr>
-    </w:p>
-    <w:p>
-      <w:pPr>
-        <w:spacing w:line="480" w:lineRule="auto"/>
-        <w:rPr>
-          <w:rFonts w:ascii="Times New Roman" w:hAnsi="Times New Roman" w:cs="Times New Roman"/>
-        </w:rPr>
-      </w:pPr>
-      <w:r>
-        <w:rPr>
-          <w:rFonts w:ascii="Times New Roman" w:hAnsi="Times New Roman" w:cs="Times New Roman"/>
-          <w:vertAlign w:val="superscript"/>
-        </w:rPr>
-        <w:t>1</w:t>
-      </w:r>
-      <w:r>
-        <w:rPr>
-          <w:rFonts w:ascii="Times New Roman" w:hAnsi="Times New Roman" w:cs="Times New Roman"/>
-        </w:rPr>
-        <w:t>Texas Tech University</w:t>
-      </w:r>
-    </w:p>
-    <w:p>
-      <w:pPr>
-        <w:spacing w:line="480" w:lineRule="auto"/>
-        <w:rPr>
-          <w:rFonts w:ascii="Times New Roman" w:hAnsi="Times New Roman" w:cs="Times New Roman"/>
-        </w:rPr>
-      </w:pPr>
-      <w:r>
-        <w:rPr>
-          <w:rFonts w:ascii="Times New Roman" w:hAnsi="Times New Roman" w:cs="Times New Roman"/>
-          <w:vertAlign w:val="superscript"/>
-        </w:rPr>
-        <w:t>2</w:t>
-      </w:r>
-      <w:r>
-        <w:rPr>
-          <w:rFonts w:ascii="Times New Roman" w:hAnsi="Times New Roman" w:cs="Times New Roman"/>
-        </w:rPr>
-        <w:t>Northeastern State University</w:t>
-      </w:r>
-    </w:p>
-    <w:p>
-      <w:pPr>
-        <w:spacing w:line="480" w:lineRule="auto"/>
-        <w:rPr>
-          <w:rFonts w:ascii="Times New Roman" w:hAnsi="Times New Roman" w:cs="Times New Roman"/>
-        </w:rPr>
-      </w:pPr>
-      <w:r>
-        <w:rPr>
-          <w:rFonts w:ascii="Times New Roman" w:hAnsi="Times New Roman" w:cs="Times New Roman"/>
-          <w:vertAlign w:val="superscript"/>
-        </w:rPr>
-        <w:t>3</w:t>
-      </w:r>
-      <w:r>
-        <w:rPr>
-          <w:rFonts w:ascii="Times New Roman" w:hAnsi="Times New Roman" w:cs="Times New Roman"/>
-        </w:rPr>
-        <w:t>University of Minnesota</w:t>
-      </w:r>
-    </w:p>
-    <w:p>
-      <w:pPr>
-        <w:spacing w:line="480" w:lineRule="auto"/>
-        <w:rPr>
-          <w:rFonts w:ascii="Times New Roman" w:hAnsi="Times New Roman" w:cs="Times New Roman"/>
-        </w:rPr>
-      </w:pPr>
-    </w:p>
-    <w:p>
-      <w:pPr>
-        <w:spacing w:line="480" w:lineRule="auto"/>
-        <w:rPr>
-          <w:rFonts w:ascii="Times New Roman" w:hAnsi="Times New Roman" w:cs="Times New Roman"/>
-        </w:rPr>
-      </w:pPr>
-      <w:r>
-        <w:rPr>
-          <w:rFonts w:ascii="Times New Roman" w:hAnsi="Times New Roman" w:cs="Times New Roman"/>
-          <w:vertAlign w:val="superscript"/>
-        </w:rPr>
-        <w:t>*</w:t>
-      </w:r>
-      <w:r>
-        <w:rPr>
-          <w:rFonts w:ascii="Times New Roman" w:hAnsi="Times New Roman" w:cs="Times New Roman"/>
-        </w:rPr>
-        <w:t>Correspondence to:</w:t>
-      </w:r>
-    </w:p>
-    <w:p>
-      <w:pPr>
-        <w:spacing w:line="480" w:lineRule="auto"/>
-        <w:rPr>
-          <w:rFonts w:ascii="Times New Roman" w:hAnsi="Times New Roman" w:cs="Times New Roman"/>
-        </w:rPr>
-      </w:pPr>
-      <w:r>
-        <w:rPr>
-          <w:rFonts w:ascii="Times New Roman" w:hAnsi="Times New Roman" w:cs="Times New Roman"/>
-        </w:rPr>
-        <w:t>Nicholas G. Smith</w:t>
-      </w:r>
-    </w:p>
-    <w:p>
-      <w:pPr>
-        <w:spacing w:line="480" w:lineRule="auto"/>
-        <w:rPr>
-          <w:rFonts w:ascii="Times New Roman" w:hAnsi="Times New Roman" w:cs="Times New Roman"/>
-        </w:rPr>
-      </w:pPr>
-      <w:r>
-        <w:rPr>
-          <w:rFonts w:ascii="Times New Roman" w:hAnsi="Times New Roman" w:cs="Times New Roman"/>
-        </w:rPr>
-        <w:t>2901 Main St.</w:t>
-      </w:r>
-    </w:p>
-    <w:p>
-      <w:pPr>
-        <w:spacing w:line="480" w:lineRule="auto"/>
-        <w:rPr>
-          <w:rFonts w:ascii="Times New Roman" w:hAnsi="Times New Roman" w:cs="Times New Roman"/>
-        </w:rPr>
-      </w:pPr>
-      <w:r>
-        <w:rPr>
-          <w:rFonts w:ascii="Times New Roman" w:hAnsi="Times New Roman" w:cs="Times New Roman"/>
-        </w:rPr>
-        <w:t>Lubbock, TX 79409</w:t>
-      </w:r>
-    </w:p>
-    <w:p>
-      <w:pPr>
-        <w:spacing w:line="480" w:lineRule="auto"/>
-        <w:rPr>
-          <w:rFonts w:ascii="Times New Roman" w:hAnsi="Times New Roman" w:cs="Times New Roman"/>
-        </w:rPr>
-      </w:pPr>
-      <w:r>
-        <w:rPr>
-          <w:rFonts w:ascii="Times New Roman" w:hAnsi="Times New Roman" w:cs="Times New Roman"/>
-        </w:rPr>
-        <w:t>Phone: 806-834-7363</w:t>
-      </w:r>
-    </w:p>
-    <w:p>
-      <w:pPr>
-        <w:spacing w:line="480" w:lineRule="auto"/>
-        <w:rPr>
-          <w:rFonts w:ascii="Times New Roman" w:hAnsi="Times New Roman" w:cs="Times New Roman"/>
-        </w:rPr>
-      </w:pPr>
-      <w:r>
-        <w:rPr>
-          <w:rFonts w:ascii="Times New Roman" w:hAnsi="Times New Roman" w:cs="Times New Roman"/>
-        </w:rPr>
-        <w:t>Email: nick.smith@ttu.edu</w:t>
-      </w:r>
-    </w:p>
-    <w:p>
-      <w:pPr>
-        <w:rPr>
-          <w:rFonts w:ascii="Times New Roman" w:hAnsi="Times New Roman" w:cs="Times New Roman"/>
-        </w:rPr>
-      </w:pPr>
-      <w:r>
-        <w:rPr>
-          <w:rFonts w:ascii="Times New Roman" w:hAnsi="Times New Roman" w:cs="Times New Roman"/>
-        </w:rPr>
-        <w:br w:type="page"/>
-      </w:r>
-    </w:p>
-    <w:p>
-      <w:pPr>
-        <w:spacing w:line="480" w:lineRule="auto"/>
-        <w:rPr>
-          <w:rFonts w:ascii="Times New Roman" w:hAnsi="Times New Roman" w:cs="Times New Roman"/>
-        </w:rPr>
-      </w:pPr>
+        <w:t xml:space="preserve"> shows greater positive response to </w:t>
+      </w:r>
       <w:r>
         <w:rPr>
           <w:rFonts w:ascii="Times New Roman" w:hAnsi="Times New Roman" w:cs="Times New Roman"/>
           <w:b/>
           <w:bCs/>
         </w:rPr>
+        <w:t>nitrogen</w:t>
+      </w:r>
+      <w:r>
+        <w:rPr>
+          <w:rFonts w:ascii="Times New Roman" w:hAnsi="Times New Roman" w:cs="Times New Roman"/>
+          <w:b/>
+          <w:bCs/>
+        </w:rPr>
+        <w:t xml:space="preserve"> addition than leaf quality</w:t>
+      </w:r>
+    </w:p>
+    <w:p>
+      <w:pPr>
+        <w:spacing w:line="480" w:lineRule="auto"/>
+        <w:rPr>
+          <w:rFonts w:ascii="Times New Roman" w:hAnsi="Times New Roman" w:cs="Times New Roman"/>
+          <w:vertAlign w:val="superscript"/>
+        </w:rPr>
+      </w:pPr>
+      <w:r>
+        <w:rPr>
+          <w:rFonts w:ascii="Times New Roman" w:hAnsi="Times New Roman" w:cs="Times New Roman"/>
+        </w:rPr>
+        <w:t>Elizabeth F. Waring</w:t>
+      </w:r>
+      <w:r>
+        <w:rPr>
+          <w:rFonts w:ascii="Times New Roman" w:hAnsi="Times New Roman" w:cs="Times New Roman"/>
+          <w:vertAlign w:val="superscript"/>
+        </w:rPr>
+        <w:t>1,2</w:t>
+      </w:r>
+      <w:r>
+        <w:rPr>
+          <w:rFonts w:ascii="Times New Roman" w:hAnsi="Times New Roman" w:cs="Times New Roman"/>
+        </w:rPr>
+        <w:t>, Nutrient Network</w:t>
+      </w:r>
+      <w:r>
+        <w:rPr>
+          <w:rFonts w:ascii="Times New Roman" w:hAnsi="Times New Roman" w:cs="Times New Roman"/>
+          <w:vertAlign w:val="superscript"/>
+        </w:rPr>
+        <w:t>3</w:t>
+      </w:r>
+      <w:r>
+        <w:rPr>
+          <w:rFonts w:ascii="Times New Roman" w:hAnsi="Times New Roman" w:cs="Times New Roman"/>
+        </w:rPr>
+        <w:t>, and Nicholas G. Smith</w:t>
+      </w:r>
+      <w:proofErr w:type="gramStart"/>
+      <w:r>
+        <w:rPr>
+          <w:rFonts w:ascii="Times New Roman" w:hAnsi="Times New Roman" w:cs="Times New Roman"/>
+          <w:vertAlign w:val="superscript"/>
+        </w:rPr>
+        <w:t>1,*</w:t>
+      </w:r>
+      <w:proofErr w:type="gramEnd"/>
+    </w:p>
+    <w:p>
+      <w:pPr>
+        <w:spacing w:line="480" w:lineRule="auto"/>
+        <w:rPr>
+          <w:rFonts w:ascii="Times New Roman" w:hAnsi="Times New Roman" w:cs="Times New Roman"/>
+          <w:vertAlign w:val="superscript"/>
+        </w:rPr>
+      </w:pPr>
+    </w:p>
+    <w:p>
+      <w:pPr>
+        <w:spacing w:line="480" w:lineRule="auto"/>
+        <w:rPr>
+          <w:rFonts w:ascii="Times New Roman" w:hAnsi="Times New Roman" w:cs="Times New Roman"/>
+        </w:rPr>
+      </w:pPr>
+      <w:r>
+        <w:rPr>
+          <w:rFonts w:ascii="Times New Roman" w:hAnsi="Times New Roman" w:cs="Times New Roman"/>
+          <w:vertAlign w:val="superscript"/>
+        </w:rPr>
+        <w:t>1</w:t>
+      </w:r>
+      <w:r>
+        <w:rPr>
+          <w:rFonts w:ascii="Times New Roman" w:hAnsi="Times New Roman" w:cs="Times New Roman"/>
+        </w:rPr>
+        <w:t>Texas Tech University</w:t>
+      </w:r>
+    </w:p>
+    <w:p>
+      <w:pPr>
+        <w:spacing w:line="480" w:lineRule="auto"/>
+        <w:rPr>
+          <w:rFonts w:ascii="Times New Roman" w:hAnsi="Times New Roman" w:cs="Times New Roman"/>
+        </w:rPr>
+      </w:pPr>
+      <w:r>
+        <w:rPr>
+          <w:rFonts w:ascii="Times New Roman" w:hAnsi="Times New Roman" w:cs="Times New Roman"/>
+          <w:vertAlign w:val="superscript"/>
+        </w:rPr>
+        <w:t>2</w:t>
+      </w:r>
+      <w:r>
+        <w:rPr>
+          <w:rFonts w:ascii="Times New Roman" w:hAnsi="Times New Roman" w:cs="Times New Roman"/>
+        </w:rPr>
+        <w:t>Northeastern State University</w:t>
+      </w:r>
+    </w:p>
+    <w:p>
+      <w:pPr>
+        <w:spacing w:line="480" w:lineRule="auto"/>
+        <w:rPr>
+          <w:rFonts w:ascii="Times New Roman" w:hAnsi="Times New Roman" w:cs="Times New Roman"/>
+        </w:rPr>
+      </w:pPr>
+      <w:r>
+        <w:rPr>
+          <w:rFonts w:ascii="Times New Roman" w:hAnsi="Times New Roman" w:cs="Times New Roman"/>
+          <w:vertAlign w:val="superscript"/>
+        </w:rPr>
+        <w:t>3</w:t>
+      </w:r>
+      <w:r>
+        <w:rPr>
+          <w:rFonts w:ascii="Times New Roman" w:hAnsi="Times New Roman" w:cs="Times New Roman"/>
+        </w:rPr>
+        <w:t>University of Minnesota</w:t>
+      </w:r>
+    </w:p>
+    <w:p>
+      <w:pPr>
+        <w:spacing w:line="480" w:lineRule="auto"/>
+        <w:rPr>
+          <w:rFonts w:ascii="Times New Roman" w:hAnsi="Times New Roman" w:cs="Times New Roman"/>
+        </w:rPr>
+      </w:pPr>
+    </w:p>
+    <w:p>
+      <w:pPr>
+        <w:spacing w:line="480" w:lineRule="auto"/>
+        <w:rPr>
+          <w:rFonts w:ascii="Times New Roman" w:hAnsi="Times New Roman" w:cs="Times New Roman"/>
+        </w:rPr>
+      </w:pPr>
+      <w:r>
+        <w:rPr>
+          <w:rFonts w:ascii="Times New Roman" w:hAnsi="Times New Roman" w:cs="Times New Roman"/>
+          <w:vertAlign w:val="superscript"/>
+        </w:rPr>
+        <w:t>*</w:t>
+      </w:r>
+      <w:r>
+        <w:rPr>
+          <w:rFonts w:ascii="Times New Roman" w:hAnsi="Times New Roman" w:cs="Times New Roman"/>
+        </w:rPr>
+        <w:t>Correspondence to:</w:t>
+      </w:r>
+    </w:p>
+    <w:p>
+      <w:pPr>
+        <w:spacing w:line="480" w:lineRule="auto"/>
+        <w:rPr>
+          <w:rFonts w:ascii="Times New Roman" w:hAnsi="Times New Roman" w:cs="Times New Roman"/>
+        </w:rPr>
+      </w:pPr>
+      <w:r>
+        <w:rPr>
+          <w:rFonts w:ascii="Times New Roman" w:hAnsi="Times New Roman" w:cs="Times New Roman"/>
+        </w:rPr>
+        <w:t>Nicholas G. Smith</w:t>
+      </w:r>
+    </w:p>
+    <w:p>
+      <w:pPr>
+        <w:spacing w:line="480" w:lineRule="auto"/>
+        <w:rPr>
+          <w:rFonts w:ascii="Times New Roman" w:hAnsi="Times New Roman" w:cs="Times New Roman"/>
+        </w:rPr>
+      </w:pPr>
+      <w:r>
+        <w:rPr>
+          <w:rFonts w:ascii="Times New Roman" w:hAnsi="Times New Roman" w:cs="Times New Roman"/>
+        </w:rPr>
+        <w:t>2901 Main St.</w:t>
+      </w:r>
+    </w:p>
+    <w:p>
+      <w:pPr>
+        <w:spacing w:line="480" w:lineRule="auto"/>
+        <w:rPr>
+          <w:rFonts w:ascii="Times New Roman" w:hAnsi="Times New Roman" w:cs="Times New Roman"/>
+        </w:rPr>
+      </w:pPr>
+      <w:r>
+        <w:rPr>
+          <w:rFonts w:ascii="Times New Roman" w:hAnsi="Times New Roman" w:cs="Times New Roman"/>
+        </w:rPr>
+        <w:t>Lubbock, TX 79409</w:t>
+      </w:r>
+    </w:p>
+    <w:p>
+      <w:pPr>
+        <w:spacing w:line="480" w:lineRule="auto"/>
+        <w:rPr>
+          <w:rFonts w:ascii="Times New Roman" w:hAnsi="Times New Roman" w:cs="Times New Roman"/>
+        </w:rPr>
+      </w:pPr>
+      <w:r>
+        <w:rPr>
+          <w:rFonts w:ascii="Times New Roman" w:hAnsi="Times New Roman" w:cs="Times New Roman"/>
+        </w:rPr>
+        <w:t>Phone: 806-834-7363</w:t>
+      </w:r>
+    </w:p>
+    <w:p>
+      <w:pPr>
+        <w:spacing w:line="480" w:lineRule="auto"/>
+        <w:rPr>
+          <w:rFonts w:ascii="Times New Roman" w:hAnsi="Times New Roman" w:cs="Times New Roman"/>
+        </w:rPr>
+      </w:pPr>
+      <w:r>
+        <w:rPr>
+          <w:rFonts w:ascii="Times New Roman" w:hAnsi="Times New Roman" w:cs="Times New Roman"/>
+        </w:rPr>
+        <w:t>Email: nick.smith@ttu.edu</w:t>
+      </w:r>
+    </w:p>
+    <w:p>
+      <w:pPr>
+        <w:rPr>
+          <w:rFonts w:ascii="Times New Roman" w:hAnsi="Times New Roman" w:cs="Times New Roman"/>
+        </w:rPr>
+      </w:pPr>
+      <w:r>
+        <w:rPr>
+          <w:rFonts w:ascii="Times New Roman" w:hAnsi="Times New Roman" w:cs="Times New Roman"/>
+        </w:rPr>
+        <w:br w:type="page"/>
+      </w:r>
+    </w:p>
+    <w:p>
+      <w:pPr>
+        <w:spacing w:line="480" w:lineRule="auto"/>
+        <w:rPr>
+          <w:rFonts w:ascii="Times New Roman" w:hAnsi="Times New Roman" w:cs="Times New Roman"/>
+        </w:rPr>
+      </w:pPr>
+      <w:r>
+        <w:rPr>
+          <w:rFonts w:ascii="Times New Roman" w:hAnsi="Times New Roman" w:cs="Times New Roman"/>
+          <w:b/>
+          <w:bCs/>
+        </w:rPr>
         <w:lastRenderedPageBreak/>
         <w:t>Abstract</w:t>
       </w:r>
@@ -418,13 +434,49 @@
         <w:rPr>
           <w:rFonts w:ascii="Times New Roman" w:hAnsi="Times New Roman" w:cs="Times New Roman"/>
         </w:rPr>
-        <w:t xml:space="preserve"> no impact on per-leaf-area nitrogen content, but that most of the variation can be explained by leaf thickness and climate. </w:t>
-      </w:r>
-      <w:r>
-        <w:rPr>
-          <w:rFonts w:ascii="Times New Roman" w:hAnsi="Times New Roman" w:cs="Times New Roman"/>
-        </w:rPr>
-        <w:t>However, the soil nitrogen addition increased leaf area index (leaf area per ground area) by 41%.</w:t>
+        <w:t xml:space="preserve"> no impact on per-leaf-area nitrogen content</w:t>
+      </w:r>
+      <w:r>
+        <w:rPr>
+          <w:rFonts w:ascii="Times New Roman" w:hAnsi="Times New Roman" w:cs="Times New Roman"/>
+        </w:rPr>
+        <w:t xml:space="preserve"> (i.e., leaf quality); instead, </w:t>
+      </w:r>
+      <w:r>
+        <w:rPr>
+          <w:rFonts w:ascii="Times New Roman" w:hAnsi="Times New Roman" w:cs="Times New Roman"/>
+        </w:rPr>
+        <w:t>most of the variation</w:t>
+      </w:r>
+      <w:r>
+        <w:rPr>
+          <w:rFonts w:ascii="Times New Roman" w:hAnsi="Times New Roman" w:cs="Times New Roman"/>
+        </w:rPr>
+        <w:t xml:space="preserve"> in leaf quality</w:t>
+      </w:r>
+      <w:r>
+        <w:rPr>
+          <w:rFonts w:ascii="Times New Roman" w:hAnsi="Times New Roman" w:cs="Times New Roman"/>
+        </w:rPr>
+        <w:t xml:space="preserve"> can be explained by leaf thickness and climate. </w:t>
+      </w:r>
+      <w:r>
+        <w:rPr>
+          <w:rFonts w:ascii="Times New Roman" w:hAnsi="Times New Roman" w:cs="Times New Roman"/>
+        </w:rPr>
+        <w:t>However, the soil nitrogen addition increased leaf area index (leaf area per ground area</w:t>
+      </w:r>
+      <w:r>
+        <w:rPr>
+          <w:rFonts w:ascii="Times New Roman" w:hAnsi="Times New Roman" w:cs="Times New Roman"/>
+        </w:rPr>
+        <w:t>; i.e., leaf quantity</w:t>
+      </w:r>
+      <w:r>
+        <w:rPr>
+          <w:rFonts w:ascii="Times New Roman" w:hAnsi="Times New Roman" w:cs="Times New Roman"/>
+        </w:rPr>
+        <w:t>) by 41%.</w:t>
       </w:r>
       <w:r>
         <w:rPr>
@@ -432,6 +484,27 @@
         </w:rPr>
         <w:t xml:space="preserve"> Our results indicate that grassland plants use added to nitrogen to build new leaves rather than increasing the quality of their leaves.</w:t>
       </w:r>
+    </w:p>
+    <w:p>
+      <w:pPr>
+        <w:rPr>
+          <w:rFonts w:ascii="Times New Roman" w:hAnsi="Times New Roman" w:cs="Times New Roman"/>
+        </w:rPr>
+      </w:pPr>
+      <w:r>
+        <w:rPr>
+          <w:rFonts w:ascii="Times New Roman" w:hAnsi="Times New Roman" w:cs="Times New Roman"/>
+        </w:rPr>
+        <w:br w:type="page"/>
+      </w:r>
+    </w:p>
+    <w:p>
+      <w:pPr>
+        <w:spacing w:line="480" w:lineRule="auto"/>
+        <w:rPr>
+          <w:rFonts w:ascii="Times New Roman" w:hAnsi="Times New Roman" w:cs="Times New Roman"/>
+        </w:rPr>
+      </w:pPr>
       <w:bookmarkStart w:id="0" w:name="_GoBack"/>
       <w:bookmarkEnd w:id="0"/>
     </w:p>

</xml_diff>